<commit_message>
Pindahkan semua file ke dalam folder Modul-1
</commit_message>
<xml_diff>
--- a/Laprak-Pemrograman-Web-I-Modul-1.docx
+++ b/Laprak-Pemrograman-Web-I-Modul-1.docx
@@ -1161,15 +1161,15 @@
         <w:pStyle w:val="Heading1"/>
         <w:spacing w:before="0"/>
       </w:pPr>
-      <w:bookmarkStart w:id="1" w:name="_Toc195219800"/>
-      <w:bookmarkStart w:id="2" w:name="_Toc195219084"/>
+      <w:bookmarkStart w:id="1" w:name="_Toc195219084"/>
+      <w:bookmarkStart w:id="2" w:name="_Toc195219800"/>
       <w:r>
         <w:lastRenderedPageBreak/>
         <w:t>DAFTAR ISI</w:t>
       </w:r>
-      <w:bookmarkEnd w:id="2"/>
+      <w:bookmarkEnd w:id="1"/>
     </w:p>
-    <w:bookmarkEnd w:id="1" w:displacedByCustomXml="next"/>
+    <w:bookmarkEnd w:id="2" w:displacedByCustomXml="next"/>
     <w:sdt>
       <w:sdtPr>
         <w:rPr>
@@ -7009,24 +7009,14 @@
       <w:r>
         <w:t xml:space="preserve">Table </w:t>
       </w:r>
-      <w:r>
-        <w:fldChar w:fldCharType="begin"/>
-      </w:r>
-      <w:r>
-        <w:instrText xml:space="preserve"> SEQ Table \* ARABIC </w:instrText>
-      </w:r>
-      <w:r>
-        <w:fldChar w:fldCharType="separate"/>
-      </w:r>
-      <w:r>
-        <w:rPr>
-          <w:noProof/>
-        </w:rPr>
-        <w:t>1</w:t>
-      </w:r>
-      <w:r>
-        <w:fldChar w:fldCharType="end"/>
-      </w:r>
+      <w:fldSimple w:instr=" SEQ Table \* ARABIC ">
+        <w:r>
+          <w:rPr>
+            <w:noProof/>
+          </w:rPr>
+          <w:t>1</w:t>
+        </w:r>
+      </w:fldSimple>
       <w:r>
         <w:t xml:space="preserve">. Source Code </w:t>
       </w:r>
@@ -8611,27 +8601,14 @@
       <w:r>
         <w:t xml:space="preserve">Gambar </w:t>
       </w:r>
-      <w:r>
-        <w:fldChar w:fldCharType="begin"/>
-      </w:r>
-      <w:r>
-        <w:instrText xml:space="preserve"> SEQ Gambar \* ARABIC </w:instrText>
-      </w:r>
-      <w:r>
-        <w:fldChar w:fldCharType="separate"/>
-      </w:r>
-      <w:r>
-        <w:rPr>
-          <w:noProof/>
-        </w:rPr>
-        <w:t>1</w:t>
-      </w:r>
-      <w:r>
-        <w:rPr>
-          <w:noProof/>
-        </w:rPr>
-        <w:fldChar w:fldCharType="end"/>
-      </w:r>
+      <w:fldSimple w:instr=" SEQ Gambar \* ARABIC ">
+        <w:r>
+          <w:rPr>
+            <w:noProof/>
+          </w:rPr>
+          <w:t>1</w:t>
+        </w:r>
+      </w:fldSimple>
       <w:r>
         <w:t xml:space="preserve">. </w:t>
       </w:r>
@@ -9249,8 +9226,8 @@
           <w:lang w:val="id"/>
         </w:rPr>
       </w:pPr>
-      <w:bookmarkStart w:id="13" w:name="_Hlk195104722"/>
-      <w:bookmarkStart w:id="14" w:name="_Toc195219092"/>
+      <w:bookmarkStart w:id="13" w:name="_Toc195219092"/>
+      <w:bookmarkStart w:id="14" w:name="_Hlk195104722"/>
       <w:proofErr w:type="spellStart"/>
       <w:r>
         <w:rPr>
@@ -9287,7 +9264,7 @@
         </w:rPr>
         <w:t>heading</w:t>
       </w:r>
-      <w:bookmarkEnd w:id="14"/>
+      <w:bookmarkEnd w:id="13"/>
       <w:proofErr w:type="spellEnd"/>
     </w:p>
     <w:p>
@@ -9314,24 +9291,14 @@
       <w:r>
         <w:t xml:space="preserve">Table </w:t>
       </w:r>
-      <w:r>
-        <w:fldChar w:fldCharType="begin"/>
-      </w:r>
-      <w:r>
-        <w:instrText xml:space="preserve"> SEQ Table \* ARABIC </w:instrText>
-      </w:r>
-      <w:r>
-        <w:fldChar w:fldCharType="separate"/>
-      </w:r>
-      <w:r>
-        <w:rPr>
-          <w:noProof/>
-        </w:rPr>
-        <w:t>2</w:t>
-      </w:r>
-      <w:r>
-        <w:fldChar w:fldCharType="end"/>
-      </w:r>
+      <w:fldSimple w:instr=" SEQ Table \* ARABIC ">
+        <w:r>
+          <w:rPr>
+            <w:noProof/>
+          </w:rPr>
+          <w:t>2</w:t>
+        </w:r>
+      </w:fldSimple>
       <w:r>
         <w:t xml:space="preserve">. </w:t>
       </w:r>
@@ -10595,27 +10562,14 @@
       <w:r>
         <w:t xml:space="preserve">Gambar </w:t>
       </w:r>
-      <w:r>
-        <w:fldChar w:fldCharType="begin"/>
-      </w:r>
-      <w:r>
-        <w:instrText xml:space="preserve"> SEQ Gambar \* ARABIC </w:instrText>
-      </w:r>
-      <w:r>
-        <w:fldChar w:fldCharType="separate"/>
-      </w:r>
-      <w:r>
-        <w:rPr>
-          <w:noProof/>
-        </w:rPr>
-        <w:t>2</w:t>
-      </w:r>
-      <w:r>
-        <w:rPr>
-          <w:noProof/>
-        </w:rPr>
-        <w:fldChar w:fldCharType="end"/>
-      </w:r>
+      <w:fldSimple w:instr=" SEQ Gambar \* ARABIC ">
+        <w:r>
+          <w:rPr>
+            <w:noProof/>
+          </w:rPr>
+          <w:t>2</w:t>
+        </w:r>
+      </w:fldSimple>
       <w:r>
         <w:t>.</w:t>
       </w:r>
@@ -10847,11 +10801,11 @@
         <w:ind w:firstLine="720"/>
       </w:pPr>
       <w:r>
-        <w:t>Tag-tag heading (&lt;h1&gt; sam</w:t>
-      </w:r>
-      <w:proofErr w:type="spellStart"/>
-      <w:r>
-        <w:t>pai</w:t>
+        <w:t xml:space="preserve">Tag-tag heading (&lt;h1&gt; </w:t>
+      </w:r>
+      <w:proofErr w:type="spellStart"/>
+      <w:r>
+        <w:t>sampai</w:t>
       </w:r>
       <w:proofErr w:type="spellEnd"/>
       <w:r>
@@ -11168,13 +11122,7 @@
       </w:pPr>
       <w:r>
         <w:lastRenderedPageBreak/>
-        <w:t xml:space="preserve">Tag </w:t>
-      </w:r>
-      <w:r>
-        <w:t>heading</w:t>
-      </w:r>
-      <w:r>
-        <w:t xml:space="preserve"> juga </w:t>
+        <w:t xml:space="preserve">Tag heading juga </w:t>
       </w:r>
       <w:proofErr w:type="spellStart"/>
       <w:r>
@@ -11271,7 +11219,7 @@
     <w:bookmarkEnd w:id="20"/>
     <w:p/>
     <w:p/>
-    <w:bookmarkEnd w:id="13"/>
+    <w:bookmarkEnd w:id="14"/>
     <w:p>
       <w:pPr>
         <w:pStyle w:val="Heading1"/>
@@ -11346,24 +11294,14 @@
       <w:r>
         <w:t xml:space="preserve">Table </w:t>
       </w:r>
-      <w:r>
-        <w:fldChar w:fldCharType="begin"/>
-      </w:r>
-      <w:r>
-        <w:instrText xml:space="preserve"> SEQ Table \* ARABIC </w:instrText>
-      </w:r>
-      <w:r>
-        <w:fldChar w:fldCharType="separate"/>
-      </w:r>
-      <w:r>
-        <w:rPr>
-          <w:noProof/>
-        </w:rPr>
-        <w:t>3</w:t>
-      </w:r>
-      <w:r>
-        <w:fldChar w:fldCharType="end"/>
-      </w:r>
+      <w:fldSimple w:instr=" SEQ Table \* ARABIC ">
+        <w:r>
+          <w:rPr>
+            <w:noProof/>
+          </w:rPr>
+          <w:t>3</w:t>
+        </w:r>
+      </w:fldSimple>
       <w:r>
         <w:t xml:space="preserve">. Source Code </w:t>
       </w:r>
@@ -12736,27 +12674,14 @@
       <w:r>
         <w:t xml:space="preserve">Gambar </w:t>
       </w:r>
-      <w:r>
-        <w:fldChar w:fldCharType="begin"/>
-      </w:r>
-      <w:r>
-        <w:instrText xml:space="preserve"> SEQ Gambar \* ARABIC </w:instrText>
-      </w:r>
-      <w:r>
-        <w:fldChar w:fldCharType="separate"/>
-      </w:r>
-      <w:r>
-        <w:rPr>
-          <w:noProof/>
-        </w:rPr>
-        <w:t>3</w:t>
-      </w:r>
-      <w:r>
-        <w:rPr>
-          <w:noProof/>
-        </w:rPr>
-        <w:fldChar w:fldCharType="end"/>
-      </w:r>
+      <w:fldSimple w:instr=" SEQ Gambar \* ARABIC ">
+        <w:r>
+          <w:rPr>
+            <w:noProof/>
+          </w:rPr>
+          <w:t>3</w:t>
+        </w:r>
+      </w:fldSimple>
       <w:r>
         <w:t xml:space="preserve">. </w:t>
       </w:r>
@@ -13233,10 +13158,7 @@
         <w:t>.</w:t>
       </w:r>
       <w:r>
-        <w:t xml:space="preserve"> </w:t>
-      </w:r>
-      <w:r>
-        <w:t xml:space="preserve">Selain </w:t>
+        <w:t xml:space="preserve"> Selain </w:t>
       </w:r>
       <w:proofErr w:type="spellStart"/>
       <w:r>
@@ -13395,11 +13317,59 @@
           <w:lang w:val="fi-FI"/>
         </w:rPr>
       </w:pPr>
+      <w:proofErr w:type="spellStart"/>
+      <w:r>
+        <w:t>dalam</w:t>
+      </w:r>
+      <w:proofErr w:type="spellEnd"/>
+      <w:r>
+        <w:t xml:space="preserve"> </w:t>
+      </w:r>
+      <w:proofErr w:type="spellStart"/>
+      <w:r>
+        <w:t>kode</w:t>
+      </w:r>
+      <w:proofErr w:type="spellEnd"/>
+      <w:r>
+        <w:t xml:space="preserve"> </w:t>
+      </w:r>
+      <w:proofErr w:type="spellStart"/>
+      <w:r>
+        <w:t>ini</w:t>
+      </w:r>
+      <w:proofErr w:type="spellEnd"/>
+      <w:r>
+        <w:t xml:space="preserve"> juga </w:t>
+      </w:r>
+      <w:proofErr w:type="spellStart"/>
+      <w:r>
+        <w:t>ditampilkan</w:t>
+      </w:r>
+      <w:proofErr w:type="spellEnd"/>
+      <w:r>
+        <w:t xml:space="preserve"> </w:t>
+      </w:r>
+      <w:proofErr w:type="spellStart"/>
+      <w:r>
+        <w:t>penggunaan</w:t>
+      </w:r>
+      <w:proofErr w:type="spellEnd"/>
+      <w:r>
+        <w:t xml:space="preserve"> </w:t>
+      </w:r>
+      <w:proofErr w:type="spellStart"/>
+      <w:r>
+        <w:t>komentar</w:t>
+      </w:r>
+      <w:proofErr w:type="spellEnd"/>
+      <w:r>
+        <w:t xml:space="preserve"> HTML. </w:t>
+      </w:r>
       <w:r>
         <w:rPr>
           <w:lang w:val="fi-FI"/>
         </w:rPr>
-        <w:t xml:space="preserve">dalam kode ini juga ditampilkan penggunaan komentar HTML. Komentar ditulis dengan sintaks &lt;!-- komentar di sini --&gt;. Semua isi di dalam tanda komentar </w:t>
+        <w:t xml:space="preserve">Komentar ditulis dengan sintaks &lt;!-- komentar di sini --&gt;. Semua isi di dalam tanda komentar </w:t>
       </w:r>
       <w:r>
         <w:rPr>
@@ -13483,24 +13453,14 @@
       <w:r>
         <w:t xml:space="preserve">Table </w:t>
       </w:r>
-      <w:r>
-        <w:fldChar w:fldCharType="begin"/>
-      </w:r>
-      <w:r>
-        <w:instrText xml:space="preserve"> SEQ Table \* ARABIC </w:instrText>
-      </w:r>
-      <w:r>
-        <w:fldChar w:fldCharType="separate"/>
-      </w:r>
-      <w:r>
-        <w:rPr>
-          <w:noProof/>
-        </w:rPr>
-        <w:t>4</w:t>
-      </w:r>
-      <w:r>
-        <w:fldChar w:fldCharType="end"/>
-      </w:r>
+      <w:fldSimple w:instr=" SEQ Table \* ARABIC ">
+        <w:r>
+          <w:rPr>
+            <w:noProof/>
+          </w:rPr>
+          <w:t>4</w:t>
+        </w:r>
+      </w:fldSimple>
       <w:r>
         <w:t xml:space="preserve">. Source Code </w:t>
       </w:r>
@@ -14269,23 +14229,7 @@
                 <w:rFonts w:ascii="Courier New" w:hAnsi="Courier New" w:cs="Courier New"/>
                 <w:lang w:val="en-ID"/>
               </w:rPr>
-              <w:t xml:space="preserve">&gt;Teks </w:t>
-            </w:r>
-            <w:proofErr w:type="spellStart"/>
-            <w:r>
-              <w:rPr>
-                <w:rFonts w:ascii="Courier New" w:hAnsi="Courier New" w:cs="Courier New"/>
-                <w:lang w:val="en-ID"/>
-              </w:rPr>
-              <w:t>ini</w:t>
-            </w:r>
-            <w:proofErr w:type="spellEnd"/>
-            <w:r>
-              <w:rPr>
-                <w:rFonts w:ascii="Courier New" w:hAnsi="Courier New" w:cs="Courier New"/>
-                <w:lang w:val="en-ID"/>
-              </w:rPr>
-              <w:t xml:space="preserve"> miring&lt;/</w:t>
+              <w:t>&gt;Teks ini miring&lt;/</w:t>
             </w:r>
             <w:proofErr w:type="spellStart"/>
             <w:r>
@@ -14826,24 +14770,14 @@
       <w:r>
         <w:t xml:space="preserve">Gambar </w:t>
       </w:r>
-      <w:r>
-        <w:fldChar w:fldCharType="begin"/>
-      </w:r>
-      <w:r>
-        <w:instrText xml:space="preserve"> SEQ Gambar \* ARABIC </w:instrText>
-      </w:r>
-      <w:r>
-        <w:fldChar w:fldCharType="separate"/>
-      </w:r>
-      <w:r>
-        <w:rPr>
-          <w:noProof/>
-        </w:rPr>
-        <w:t>4</w:t>
-      </w:r>
-      <w:r>
-        <w:fldChar w:fldCharType="end"/>
-      </w:r>
+      <w:fldSimple w:instr=" SEQ Gambar \* ARABIC ">
+        <w:r>
+          <w:rPr>
+            <w:noProof/>
+          </w:rPr>
+          <w:t>4</w:t>
+        </w:r>
+      </w:fldSimple>
       <w:r>
         <w:t xml:space="preserve">. </w:t>
       </w:r>
@@ -18573,24 +18507,14 @@
       <w:r>
         <w:t xml:space="preserve">Table </w:t>
       </w:r>
-      <w:r>
-        <w:fldChar w:fldCharType="begin"/>
-      </w:r>
-      <w:r>
-        <w:instrText xml:space="preserve"> SEQ Table \* ARABIC </w:instrText>
-      </w:r>
-      <w:r>
-        <w:fldChar w:fldCharType="separate"/>
-      </w:r>
-      <w:r>
-        <w:rPr>
-          <w:noProof/>
-        </w:rPr>
-        <w:t>5</w:t>
-      </w:r>
-      <w:r>
-        <w:fldChar w:fldCharType="end"/>
-      </w:r>
+      <w:fldSimple w:instr=" SEQ Table \* ARABIC ">
+        <w:r>
+          <w:rPr>
+            <w:noProof/>
+          </w:rPr>
+          <w:t>5</w:t>
+        </w:r>
+      </w:fldSimple>
       <w:r>
         <w:t>.</w:t>
       </w:r>
@@ -19604,24 +19528,14 @@
       <w:r>
         <w:t xml:space="preserve">Gambar </w:t>
       </w:r>
-      <w:r>
-        <w:fldChar w:fldCharType="begin"/>
-      </w:r>
-      <w:r>
-        <w:instrText xml:space="preserve"> SEQ Gambar \* ARABIC </w:instrText>
-      </w:r>
-      <w:r>
-        <w:fldChar w:fldCharType="separate"/>
-      </w:r>
-      <w:r>
-        <w:rPr>
-          <w:noProof/>
-        </w:rPr>
-        <w:t>5</w:t>
-      </w:r>
-      <w:r>
-        <w:fldChar w:fldCharType="end"/>
-      </w:r>
+      <w:fldSimple w:instr=" SEQ Gambar \* ARABIC ">
+        <w:r>
+          <w:rPr>
+            <w:noProof/>
+          </w:rPr>
+          <w:t>5</w:t>
+        </w:r>
+      </w:fldSimple>
       <w:r>
         <w:t xml:space="preserve">. </w:t>
       </w:r>
@@ -21943,24 +21857,14 @@
       <w:r>
         <w:t xml:space="preserve">Table </w:t>
       </w:r>
-      <w:r>
-        <w:fldChar w:fldCharType="begin"/>
-      </w:r>
-      <w:r>
-        <w:instrText xml:space="preserve"> SEQ Table \* ARABIC </w:instrText>
-      </w:r>
-      <w:r>
-        <w:fldChar w:fldCharType="separate"/>
-      </w:r>
-      <w:r>
-        <w:rPr>
-          <w:noProof/>
-        </w:rPr>
-        <w:t>6</w:t>
-      </w:r>
-      <w:r>
-        <w:fldChar w:fldCharType="end"/>
-      </w:r>
+      <w:fldSimple w:instr=" SEQ Table \* ARABIC ">
+        <w:r>
+          <w:rPr>
+            <w:noProof/>
+          </w:rPr>
+          <w:t>6</w:t>
+        </w:r>
+      </w:fldSimple>
       <w:r>
         <w:t xml:space="preserve">. Source Code </w:t>
       </w:r>
@@ -23618,24 +23522,14 @@
       <w:r>
         <w:t xml:space="preserve">Gambar </w:t>
       </w:r>
-      <w:r>
-        <w:fldChar w:fldCharType="begin"/>
-      </w:r>
-      <w:r>
-        <w:instrText xml:space="preserve"> SEQ Gambar \* ARABIC </w:instrText>
-      </w:r>
-      <w:r>
-        <w:fldChar w:fldCharType="separate"/>
-      </w:r>
-      <w:r>
-        <w:rPr>
-          <w:noProof/>
-        </w:rPr>
-        <w:t>6</w:t>
-      </w:r>
-      <w:r>
-        <w:fldChar w:fldCharType="end"/>
-      </w:r>
+      <w:fldSimple w:instr=" SEQ Gambar \* ARABIC ">
+        <w:r>
+          <w:rPr>
+            <w:noProof/>
+          </w:rPr>
+          <w:t>6</w:t>
+        </w:r>
+      </w:fldSimple>
       <w:r>
         <w:t xml:space="preserve">. </w:t>
       </w:r>
@@ -24461,24 +24355,14 @@
       <w:r>
         <w:t xml:space="preserve">Table </w:t>
       </w:r>
-      <w:r>
-        <w:fldChar w:fldCharType="begin"/>
-      </w:r>
-      <w:r>
-        <w:instrText xml:space="preserve"> SEQ Table \* ARABIC </w:instrText>
-      </w:r>
-      <w:r>
-        <w:fldChar w:fldCharType="separate"/>
-      </w:r>
-      <w:r>
-        <w:rPr>
-          <w:noProof/>
-        </w:rPr>
-        <w:t>7</w:t>
-      </w:r>
-      <w:r>
-        <w:fldChar w:fldCharType="end"/>
-      </w:r>
+      <w:fldSimple w:instr=" SEQ Table \* ARABIC ">
+        <w:r>
+          <w:rPr>
+            <w:noProof/>
+          </w:rPr>
+          <w:t>7</w:t>
+        </w:r>
+      </w:fldSimple>
       <w:r>
         <w:t xml:space="preserve">. Source Code </w:t>
       </w:r>
@@ -25347,24 +25231,14 @@
       <w:r>
         <w:t xml:space="preserve">Gambar </w:t>
       </w:r>
-      <w:r>
-        <w:fldChar w:fldCharType="begin"/>
-      </w:r>
-      <w:r>
-        <w:instrText xml:space="preserve"> SEQ Gambar \* ARABIC </w:instrText>
-      </w:r>
-      <w:r>
-        <w:fldChar w:fldCharType="separate"/>
-      </w:r>
-      <w:r>
-        <w:rPr>
-          <w:noProof/>
-        </w:rPr>
-        <w:t>7</w:t>
-      </w:r>
-      <w:r>
-        <w:fldChar w:fldCharType="end"/>
-      </w:r>
+      <w:fldSimple w:instr=" SEQ Gambar \* ARABIC ">
+        <w:r>
+          <w:rPr>
+            <w:noProof/>
+          </w:rPr>
+          <w:t>7</w:t>
+        </w:r>
+      </w:fldSimple>
       <w:r>
         <w:t xml:space="preserve">. </w:t>
       </w:r>
@@ -27350,24 +27224,14 @@
       <w:r>
         <w:t xml:space="preserve">Table </w:t>
       </w:r>
-      <w:r>
-        <w:fldChar w:fldCharType="begin"/>
-      </w:r>
-      <w:r>
-        <w:instrText xml:space="preserve"> SEQ Table \* ARABIC </w:instrText>
-      </w:r>
-      <w:r>
-        <w:fldChar w:fldCharType="separate"/>
-      </w:r>
-      <w:r>
-        <w:rPr>
-          <w:noProof/>
-        </w:rPr>
-        <w:t>8</w:t>
-      </w:r>
-      <w:r>
-        <w:fldChar w:fldCharType="end"/>
-      </w:r>
+      <w:fldSimple w:instr=" SEQ Table \* ARABIC ">
+        <w:r>
+          <w:rPr>
+            <w:noProof/>
+          </w:rPr>
+          <w:t>8</w:t>
+        </w:r>
+      </w:fldSimple>
       <w:r>
         <w:t xml:space="preserve">. Source Code </w:t>
       </w:r>
@@ -29457,24 +29321,14 @@
       <w:r>
         <w:t xml:space="preserve">Gambar </w:t>
       </w:r>
-      <w:r>
-        <w:fldChar w:fldCharType="begin"/>
-      </w:r>
-      <w:r>
-        <w:instrText xml:space="preserve"> SEQ Gambar \* ARABIC </w:instrText>
-      </w:r>
-      <w:r>
-        <w:fldChar w:fldCharType="separate"/>
-      </w:r>
-      <w:r>
-        <w:rPr>
-          <w:noProof/>
-        </w:rPr>
-        <w:t>8</w:t>
-      </w:r>
-      <w:r>
-        <w:fldChar w:fldCharType="end"/>
-      </w:r>
+      <w:fldSimple w:instr=" SEQ Gambar \* ARABIC ">
+        <w:r>
+          <w:rPr>
+            <w:noProof/>
+          </w:rPr>
+          <w:t>8</w:t>
+        </w:r>
+      </w:fldSimple>
       <w:r>
         <w:t xml:space="preserve">. </w:t>
       </w:r>
@@ -30247,24 +30101,14 @@
       <w:r>
         <w:t xml:space="preserve">Table </w:t>
       </w:r>
-      <w:r>
-        <w:fldChar w:fldCharType="begin"/>
-      </w:r>
-      <w:r>
-        <w:instrText xml:space="preserve"> SEQ Table \* ARABIC </w:instrText>
-      </w:r>
-      <w:r>
-        <w:fldChar w:fldCharType="separate"/>
-      </w:r>
-      <w:r>
-        <w:rPr>
-          <w:noProof/>
-        </w:rPr>
-        <w:t>9</w:t>
-      </w:r>
-      <w:r>
-        <w:fldChar w:fldCharType="end"/>
-      </w:r>
+      <w:fldSimple w:instr=" SEQ Table \* ARABIC ">
+        <w:r>
+          <w:rPr>
+            <w:noProof/>
+          </w:rPr>
+          <w:t>9</w:t>
+        </w:r>
+      </w:fldSimple>
       <w:r>
         <w:t xml:space="preserve">. Source Code </w:t>
       </w:r>
@@ -31689,24 +31533,14 @@
       <w:r>
         <w:t xml:space="preserve">Gambar </w:t>
       </w:r>
-      <w:r>
-        <w:fldChar w:fldCharType="begin"/>
-      </w:r>
-      <w:r>
-        <w:instrText xml:space="preserve"> SEQ Gambar \* ARABIC </w:instrText>
-      </w:r>
-      <w:r>
-        <w:fldChar w:fldCharType="separate"/>
-      </w:r>
-      <w:r>
-        <w:rPr>
-          <w:noProof/>
-        </w:rPr>
-        <w:t>9</w:t>
-      </w:r>
-      <w:r>
-        <w:fldChar w:fldCharType="end"/>
-      </w:r>
+      <w:fldSimple w:instr=" SEQ Gambar \* ARABIC ">
+        <w:r>
+          <w:rPr>
+            <w:noProof/>
+          </w:rPr>
+          <w:t>9</w:t>
+        </w:r>
+      </w:fldSimple>
       <w:r>
         <w:t xml:space="preserve">. </w:t>
       </w:r>
@@ -32398,15 +32232,7 @@
           <w:szCs w:val="24"/>
           <w:lang w:val="fi-FI" w:eastAsia="en-ID"/>
         </w:rPr>
-        <w:t>Atribut ini memungkinkan kita untuk menyesuaikan tampilan urutan daftar sesuai kebutuhan</w:t>
-      </w:r>
-      <w:r>
-        <w:rPr>
-          <w:rFonts w:eastAsia="Times New Roman" w:cs="Times New Roman"/>
-          <w:szCs w:val="24"/>
-          <w:lang w:val="fi-FI" w:eastAsia="en-ID"/>
-        </w:rPr>
-        <w:t>.</w:t>
+        <w:t>Atribut ini memungkinkan kita untuk menyesuaikan tampilan urutan daftar sesuai kebutuhan.</w:t>
       </w:r>
     </w:p>
     <w:p>
@@ -32485,24 +32311,14 @@
       <w:r>
         <w:t xml:space="preserve">Table </w:t>
       </w:r>
-      <w:r>
-        <w:fldChar w:fldCharType="begin"/>
-      </w:r>
-      <w:r>
-        <w:instrText xml:space="preserve"> SEQ Table \* ARABIC </w:instrText>
-      </w:r>
-      <w:r>
-        <w:fldChar w:fldCharType="separate"/>
-      </w:r>
-      <w:r>
-        <w:rPr>
-          <w:noProof/>
-        </w:rPr>
-        <w:t>10</w:t>
-      </w:r>
-      <w:r>
-        <w:fldChar w:fldCharType="end"/>
-      </w:r>
+      <w:fldSimple w:instr=" SEQ Table \* ARABIC ">
+        <w:r>
+          <w:rPr>
+            <w:noProof/>
+          </w:rPr>
+          <w:t>10</w:t>
+        </w:r>
+      </w:fldSimple>
       <w:r>
         <w:t xml:space="preserve">. Source Code </w:t>
       </w:r>
@@ -33677,24 +33493,14 @@
       <w:r>
         <w:t xml:space="preserve">Gambar </w:t>
       </w:r>
-      <w:r>
-        <w:fldChar w:fldCharType="begin"/>
-      </w:r>
-      <w:r>
-        <w:instrText xml:space="preserve"> SEQ Gambar \* ARABIC </w:instrText>
-      </w:r>
-      <w:r>
-        <w:fldChar w:fldCharType="separate"/>
-      </w:r>
-      <w:r>
-        <w:rPr>
-          <w:noProof/>
-        </w:rPr>
-        <w:t>10</w:t>
-      </w:r>
-      <w:r>
-        <w:fldChar w:fldCharType="end"/>
-      </w:r>
+      <w:fldSimple w:instr=" SEQ Gambar \* ARABIC ">
+        <w:r>
+          <w:rPr>
+            <w:noProof/>
+          </w:rPr>
+          <w:t>10</w:t>
+        </w:r>
+      </w:fldSimple>
       <w:r>
         <w:t xml:space="preserve">. </w:t>
       </w:r>
@@ -36292,56 +36098,20 @@
       <w:bookmarkEnd w:id="74"/>
     </w:p>
     <w:p>
-      <w:proofErr w:type="spellStart"/>
-      <w:r>
-        <w:t>Berikut</w:t>
-      </w:r>
-      <w:proofErr w:type="spellEnd"/>
-      <w:r>
-        <w:t xml:space="preserve"> </w:t>
-      </w:r>
-      <w:proofErr w:type="spellStart"/>
-      <w:r>
-        <w:t>adalah</w:t>
-      </w:r>
-      <w:proofErr w:type="spellEnd"/>
-      <w:r>
-        <w:t xml:space="preserve"> </w:t>
-      </w:r>
-      <w:proofErr w:type="spellStart"/>
-      <w:r>
-        <w:t>tautan</w:t>
-      </w:r>
-      <w:proofErr w:type="spellEnd"/>
-      <w:r>
-        <w:t xml:space="preserve"> </w:t>
-      </w:r>
-      <w:proofErr w:type="spellStart"/>
-      <w:r>
-        <w:t>untuk</w:t>
-      </w:r>
-      <w:proofErr w:type="spellEnd"/>
-      <w:r>
-        <w:t xml:space="preserve"> source code yang </w:t>
-      </w:r>
-      <w:proofErr w:type="spellStart"/>
-      <w:r>
-        <w:t>telah</w:t>
-      </w:r>
-      <w:proofErr w:type="spellEnd"/>
-      <w:r>
-        <w:t xml:space="preserve"> </w:t>
-      </w:r>
-      <w:proofErr w:type="spellStart"/>
-      <w:r>
-        <w:t>dibuat</w:t>
-      </w:r>
-      <w:proofErr w:type="spellEnd"/>
-      <w:r>
-        <w:t>.</w:t>
-      </w:r>
+      <w:pPr>
+        <w:rPr>
+          <w:color w:val="4472C4" w:themeColor="accent1"/>
+        </w:rPr>
+      </w:pPr>
+      <w:hyperlink r:id="rId20" w:history="1">
+        <w:r>
+          <w:rPr>
+            <w:rStyle w:val="Hyperlink"/>
+          </w:rPr>
+          <w:t>https://github.com/IndraSuryadilaga/Pemrograman-Web-1</w:t>
+        </w:r>
+      </w:hyperlink>
     </w:p>
-    <w:p/>
     <w:p/>
     <w:sectPr>
       <w:pgSz w:w="12240" w:h="15840"/>
@@ -38793,6 +38563,7 @@
   <w:style w:type="character" w:default="1" w:styleId="DefaultParagraphFont">
     <w:name w:val="Default Paragraph Font"/>
     <w:uiPriority w:val="1"/>
+    <w:semiHidden/>
     <w:unhideWhenUsed/>
   </w:style>
   <w:style w:type="table" w:default="1" w:styleId="TableNormal">

</xml_diff>